<commit_message>
Vytvorenie adresára Testovavnie AI
</commit_message>
<xml_diff>
--- a/Ako testovat checklisty/Na stiahnutie docx subory/Ako testovať eshop a kosik.docx
+++ b/Ako testovat checklisty/Na stiahnutie docx subory/Ako testovať eshop a kosik.docx
@@ -15,7 +15,15 @@
       </w:r>
       <w:proofErr w:type="spellEnd"/>
       <w:r>
-        <w:t xml:space="preserve"> objednávku – od košíka po potvrdenie?</w:t>
+        <w:t xml:space="preserve"> objednávku – </w:t>
+      </w:r>
+    </w:p>
+    <w:p>
+      <w:pPr>
+        <w:pStyle w:val="Nzov"/>
+      </w:pPr>
+      <w:r>
+        <w:t>od košíka po potvrdenie?</w:t>
       </w:r>
     </w:p>
     <w:p>
@@ -1149,6 +1157,7 @@
   <w:style w:type="character" w:default="1" w:styleId="Predvolenpsmoodseku">
     <w:name w:val="Default Paragraph Font"/>
     <w:uiPriority w:val="1"/>
+    <w:semiHidden/>
     <w:unhideWhenUsed/>
   </w:style>
   <w:style w:type="table" w:default="1" w:styleId="Normlnatabuka">

</xml_diff>